<commit_message>
Added a new theory
</commit_message>
<xml_diff>
--- a/UAT/Bug 01 debug log.docx
+++ b/UAT/Bug 01 debug log.docx
@@ -54,8 +54,6 @@
         </w:rPr>
         <w:t>We can see in the below figure that on turn 54 the player Fred had a balance of 10, then on turn 55 he bet on Crown which was rolled, however his balance is still set at 10.</w:t>
       </w:r>
-      <w:bookmarkStart w:id="0" w:name="_GoBack"/>
-      <w:bookmarkEnd w:id="0"/>
     </w:p>
     <w:p>
       <w:pPr>
@@ -298,25 +296,67 @@
                 <w:sz w:val="24"/>
                 <w:szCs w:val="24"/>
               </w:rPr>
-              <w:t xml:space="preserve">The </w:t>
+              <w:t>The players balance is not being set correctly</w:t>
             </w:r>
-            <w:proofErr w:type="spellStart"/>
+            <w:bookmarkStart w:id="0" w:name="_GoBack"/>
+            <w:bookmarkEnd w:id="0"/>
+          </w:p>
+        </w:tc>
+        <w:tc>
+          <w:tcPr>
+            <w:tcW w:w="4392" w:type="dxa"/>
+          </w:tcPr>
+          <w:p>
+            <w:pPr>
+              <w:pStyle w:val="bp"/>
+              <w:spacing w:before="0" w:after="0"/>
+              <w:rPr>
+                <w:rFonts w:ascii="Arial" w:hAnsi="Arial"/>
+                <w:sz w:val="24"/>
+                <w:szCs w:val="24"/>
+              </w:rPr>
+            </w:pPr>
+          </w:p>
+        </w:tc>
+        <w:tc>
+          <w:tcPr>
+            <w:tcW w:w="4392" w:type="dxa"/>
+          </w:tcPr>
+          <w:p>
+            <w:pPr>
+              <w:pStyle w:val="bp"/>
+              <w:spacing w:before="0" w:after="0"/>
+              <w:rPr>
+                <w:rFonts w:ascii="Arial" w:hAnsi="Arial"/>
+                <w:sz w:val="24"/>
+                <w:szCs w:val="24"/>
+              </w:rPr>
+            </w:pPr>
+          </w:p>
+        </w:tc>
+      </w:tr>
+      <w:tr>
+        <w:tc>
+          <w:tcPr>
+            <w:tcW w:w="4392" w:type="dxa"/>
+          </w:tcPr>
+          <w:p>
+            <w:pPr>
+              <w:pStyle w:val="bp"/>
+              <w:spacing w:before="0" w:after="0"/>
+              <w:rPr>
+                <w:rFonts w:ascii="Arial" w:hAnsi="Arial"/>
+                <w:sz w:val="24"/>
+                <w:szCs w:val="24"/>
+              </w:rPr>
+            </w:pPr>
             <w:r>
               <w:rPr>
                 <w:rFonts w:ascii="Arial" w:hAnsi="Arial"/>
                 <w:sz w:val="24"/>
                 <w:szCs w:val="24"/>
               </w:rPr>
-              <w:t>playRound</w:t>
-            </w:r>
-            <w:proofErr w:type="spellEnd"/>
-            <w:r>
-              <w:rPr>
-                <w:rFonts w:ascii="Arial" w:hAnsi="Arial"/>
-                <w:sz w:val="24"/>
-                <w:szCs w:val="24"/>
-              </w:rPr>
-              <w:t xml:space="preserve"> method is not functioning correctly</w:t>
+              <w:t>The receiveWinnings method is not functioning correctly</w:t>
             </w:r>
           </w:p>
         </w:tc>
@@ -374,25 +414,7 @@
                 <w:sz w:val="24"/>
                 <w:szCs w:val="24"/>
               </w:rPr>
-              <w:t xml:space="preserve">The </w:t>
-            </w:r>
-            <w:proofErr w:type="spellStart"/>
-            <w:r>
-              <w:rPr>
-                <w:rFonts w:ascii="Arial" w:hAnsi="Arial"/>
-                <w:sz w:val="24"/>
-                <w:szCs w:val="24"/>
-              </w:rPr>
-              <w:t>receiveWinnings</w:t>
-            </w:r>
-            <w:proofErr w:type="spellEnd"/>
-            <w:r>
-              <w:rPr>
-                <w:rFonts w:ascii="Arial" w:hAnsi="Arial"/>
-                <w:sz w:val="24"/>
-                <w:szCs w:val="24"/>
-              </w:rPr>
-              <w:t xml:space="preserve"> method is not functioning correctly</w:t>
+              <w:t>The playRound method is not functioning correctly</w:t>
             </w:r>
           </w:p>
         </w:tc>
@@ -675,29 +697,8 @@
         <w:sz w:val="20"/>
       </w:rPr>
       <w:tab/>
+      <w:t>Jaan Liiband</w:t>
     </w:r>
-    <w:proofErr w:type="spellStart"/>
-    <w:r>
-      <w:rPr>
-        <w:sz w:val="20"/>
-      </w:rPr>
-      <w:t>Jaan</w:t>
-    </w:r>
-    <w:proofErr w:type="spellEnd"/>
-    <w:r>
-      <w:rPr>
-        <w:sz w:val="20"/>
-      </w:rPr>
-      <w:t xml:space="preserve"> </w:t>
-    </w:r>
-    <w:proofErr w:type="spellStart"/>
-    <w:r>
-      <w:rPr>
-        <w:sz w:val="20"/>
-      </w:rPr>
-      <w:t>Liiband</w:t>
-    </w:r>
-    <w:proofErr w:type="spellEnd"/>
     <w:r>
       <w:rPr>
         <w:sz w:val="20"/>

</xml_diff>

<commit_message>
debug log for Bug 01
</commit_message>
<xml_diff>
--- a/UAT/Bug 01 debug log.docx
+++ b/UAT/Bug 01 debug log.docx
@@ -189,9 +189,673 @@
         <w:tblLook w:val="04A0" w:firstRow="1" w:lastRow="0" w:firstColumn="1" w:lastColumn="0" w:noHBand="0" w:noVBand="1"/>
       </w:tblPr>
       <w:tblGrid>
-        <w:gridCol w:w="4392"/>
-        <w:gridCol w:w="4392"/>
-        <w:gridCol w:w="4392"/>
+        <w:gridCol w:w="3900"/>
+        <w:gridCol w:w="5588"/>
+        <w:gridCol w:w="3688"/>
+      </w:tblGrid>
+      <w:tr>
+        <w:tc>
+          <w:tcPr>
+            <w:tcW w:w="3960" w:type="dxa"/>
+          </w:tcPr>
+          <w:p>
+            <w:pPr>
+              <w:pStyle w:val="bp"/>
+              <w:spacing w:before="0" w:after="0"/>
+              <w:rPr>
+                <w:rFonts w:ascii="Arial" w:hAnsi="Arial"/>
+                <w:sz w:val="24"/>
+                <w:szCs w:val="24"/>
+              </w:rPr>
+            </w:pPr>
+            <w:r>
+              <w:rPr>
+                <w:rFonts w:ascii="Arial" w:hAnsi="Arial"/>
+                <w:sz w:val="24"/>
+                <w:szCs w:val="24"/>
+              </w:rPr>
+              <w:t>Theory</w:t>
+            </w:r>
+          </w:p>
+        </w:tc>
+        <w:tc>
+          <w:tcPr>
+            <w:tcW w:w="5451" w:type="dxa"/>
+          </w:tcPr>
+          <w:p>
+            <w:pPr>
+              <w:pStyle w:val="bp"/>
+              <w:spacing w:before="0" w:after="0"/>
+              <w:rPr>
+                <w:rFonts w:ascii="Arial" w:hAnsi="Arial"/>
+                <w:sz w:val="24"/>
+                <w:szCs w:val="24"/>
+              </w:rPr>
+            </w:pPr>
+            <w:r>
+              <w:rPr>
+                <w:rFonts w:ascii="Arial" w:hAnsi="Arial"/>
+                <w:sz w:val="24"/>
+                <w:szCs w:val="24"/>
+              </w:rPr>
+              <w:t>Junit Test</w:t>
+            </w:r>
+            <w:r>
+              <w:rPr>
+                <w:rFonts w:ascii="Arial" w:hAnsi="Arial"/>
+                <w:sz w:val="24"/>
+                <w:szCs w:val="24"/>
+              </w:rPr>
+              <w:t xml:space="preserve"> / Debug Proof</w:t>
+            </w:r>
+          </w:p>
+        </w:tc>
+        <w:tc>
+          <w:tcPr>
+            <w:tcW w:w="3765" w:type="dxa"/>
+          </w:tcPr>
+          <w:p>
+            <w:pPr>
+              <w:pStyle w:val="bp"/>
+              <w:spacing w:before="0" w:after="0"/>
+              <w:rPr>
+                <w:rFonts w:ascii="Arial" w:hAnsi="Arial"/>
+                <w:sz w:val="24"/>
+                <w:szCs w:val="24"/>
+              </w:rPr>
+            </w:pPr>
+            <w:r>
+              <w:rPr>
+                <w:rFonts w:ascii="Arial" w:hAnsi="Arial"/>
+                <w:sz w:val="24"/>
+                <w:szCs w:val="24"/>
+              </w:rPr>
+              <w:t>Result</w:t>
+            </w:r>
+          </w:p>
+        </w:tc>
+      </w:tr>
+      <w:tr>
+        <w:tc>
+          <w:tcPr>
+            <w:tcW w:w="3960" w:type="dxa"/>
+          </w:tcPr>
+          <w:p>
+            <w:pPr>
+              <w:pStyle w:val="bp"/>
+              <w:spacing w:before="0" w:after="0"/>
+              <w:rPr>
+                <w:rFonts w:ascii="Arial" w:hAnsi="Arial"/>
+                <w:sz w:val="24"/>
+                <w:szCs w:val="24"/>
+              </w:rPr>
+            </w:pPr>
+            <w:r>
+              <w:rPr>
+                <w:rFonts w:ascii="Arial" w:hAnsi="Arial"/>
+                <w:sz w:val="24"/>
+                <w:szCs w:val="24"/>
+              </w:rPr>
+              <w:t>The players balance is not being set correctly</w:t>
+            </w:r>
+          </w:p>
+        </w:tc>
+        <w:tc>
+          <w:tcPr>
+            <w:tcW w:w="5451" w:type="dxa"/>
+            <w:vMerge w:val="restart"/>
+          </w:tcPr>
+          <w:p>
+            <w:pPr>
+              <w:pStyle w:val="bp"/>
+              <w:spacing w:before="0" w:after="0"/>
+              <w:rPr>
+                <w:rFonts w:ascii="Arial" w:hAnsi="Arial"/>
+                <w:sz w:val="24"/>
+                <w:szCs w:val="24"/>
+              </w:rPr>
+            </w:pPr>
+            <w:r>
+              <w:rPr>
+                <w:noProof/>
+                <w:lang w:val="en-AU" w:eastAsia="en-AU"/>
+              </w:rPr>
+              <w:pict>
+                <v:shape id="_x0000_i1107" type="#_x0000_t75" style="width:268.5pt;height:71.25pt;visibility:visible;mso-wrap-style:square">
+                  <v:imagedata r:id="rId8" o:title=""/>
+                </v:shape>
+              </w:pict>
+            </w:r>
+          </w:p>
+        </w:tc>
+        <w:tc>
+          <w:tcPr>
+            <w:tcW w:w="3765" w:type="dxa"/>
+          </w:tcPr>
+          <w:p>
+            <w:pPr>
+              <w:pStyle w:val="bp"/>
+              <w:spacing w:before="0" w:after="0"/>
+              <w:rPr>
+                <w:rFonts w:ascii="Arial" w:hAnsi="Arial"/>
+                <w:sz w:val="24"/>
+                <w:szCs w:val="24"/>
+              </w:rPr>
+            </w:pPr>
+            <w:r>
+              <w:rPr>
+                <w:rFonts w:ascii="Arial" w:hAnsi="Arial"/>
+                <w:sz w:val="24"/>
+                <w:szCs w:val="24"/>
+              </w:rPr>
+              <w:t>pass</w:t>
+            </w:r>
+          </w:p>
+        </w:tc>
+      </w:tr>
+      <w:tr>
+        <w:tc>
+          <w:tcPr>
+            <w:tcW w:w="3960" w:type="dxa"/>
+          </w:tcPr>
+          <w:p>
+            <w:pPr>
+              <w:pStyle w:val="bp"/>
+              <w:spacing w:before="0" w:after="0"/>
+              <w:rPr>
+                <w:rFonts w:ascii="Arial" w:hAnsi="Arial"/>
+                <w:sz w:val="24"/>
+                <w:szCs w:val="24"/>
+              </w:rPr>
+            </w:pPr>
+            <w:r>
+              <w:rPr>
+                <w:rFonts w:ascii="Arial" w:hAnsi="Arial"/>
+                <w:sz w:val="24"/>
+                <w:szCs w:val="24"/>
+              </w:rPr>
+              <w:t>The receiveWinnings method is not functioning correctly</w:t>
+            </w:r>
+          </w:p>
+        </w:tc>
+        <w:tc>
+          <w:tcPr>
+            <w:tcW w:w="5451" w:type="dxa"/>
+            <w:vMerge/>
+          </w:tcPr>
+          <w:p>
+            <w:pPr>
+              <w:pStyle w:val="bp"/>
+              <w:spacing w:before="0" w:after="0"/>
+              <w:rPr>
+                <w:rFonts w:ascii="Arial" w:hAnsi="Arial"/>
+                <w:sz w:val="24"/>
+                <w:szCs w:val="24"/>
+              </w:rPr>
+            </w:pPr>
+          </w:p>
+        </w:tc>
+        <w:tc>
+          <w:tcPr>
+            <w:tcW w:w="3765" w:type="dxa"/>
+          </w:tcPr>
+          <w:p>
+            <w:pPr>
+              <w:pStyle w:val="bp"/>
+              <w:spacing w:before="0" w:after="0"/>
+              <w:rPr>
+                <w:rFonts w:ascii="Arial" w:hAnsi="Arial"/>
+                <w:sz w:val="24"/>
+                <w:szCs w:val="24"/>
+              </w:rPr>
+            </w:pPr>
+            <w:r>
+              <w:rPr>
+                <w:rFonts w:ascii="Arial" w:hAnsi="Arial"/>
+                <w:sz w:val="24"/>
+                <w:szCs w:val="24"/>
+              </w:rPr>
+              <w:t>pass</w:t>
+            </w:r>
+          </w:p>
+        </w:tc>
+      </w:tr>
+      <w:tr>
+        <w:tc>
+          <w:tcPr>
+            <w:tcW w:w="3960" w:type="dxa"/>
+          </w:tcPr>
+          <w:p>
+            <w:pPr>
+              <w:pStyle w:val="bp"/>
+              <w:spacing w:before="0" w:after="0"/>
+              <w:rPr>
+                <w:rFonts w:ascii="Arial" w:hAnsi="Arial"/>
+                <w:sz w:val="24"/>
+                <w:szCs w:val="24"/>
+              </w:rPr>
+            </w:pPr>
+            <w:r>
+              <w:rPr>
+                <w:rFonts w:ascii="Arial" w:hAnsi="Arial"/>
+                <w:sz w:val="24"/>
+                <w:szCs w:val="24"/>
+              </w:rPr>
+              <w:t>The playRound method is not functioning correctly</w:t>
+            </w:r>
+            <w:r>
+              <w:rPr>
+                <w:rFonts w:ascii="Arial" w:hAnsi="Arial"/>
+                <w:sz w:val="24"/>
+                <w:szCs w:val="24"/>
+              </w:rPr>
+              <w:t xml:space="preserve"> (</w:t>
+            </w:r>
+            <w:r>
+              <w:rPr>
+                <w:rFonts w:ascii="Arial" w:hAnsi="Arial"/>
+                <w:b/>
+                <w:sz w:val="24"/>
+                <w:szCs w:val="24"/>
+              </w:rPr>
+              <w:t xml:space="preserve">NOTE: </w:t>
+            </w:r>
+            <w:r>
+              <w:rPr>
+                <w:rFonts w:ascii="Arial" w:hAnsi="Arial"/>
+                <w:sz w:val="24"/>
+                <w:szCs w:val="24"/>
+              </w:rPr>
+              <w:t>This method was incorrect for testing and was modified with the correct calculations)</w:t>
+            </w:r>
+          </w:p>
+        </w:tc>
+        <w:tc>
+          <w:tcPr>
+            <w:tcW w:w="5451" w:type="dxa"/>
+          </w:tcPr>
+          <w:p>
+            <w:pPr>
+              <w:pStyle w:val="bp"/>
+              <w:spacing w:before="0" w:after="0"/>
+              <w:rPr>
+                <w:noProof/>
+                <w:color w:val="FF0000"/>
+                <w:lang w:val="en-AU" w:eastAsia="en-AU"/>
+              </w:rPr>
+            </w:pPr>
+            <w:r>
+              <w:rPr>
+                <w:noProof/>
+                <w:color w:val="FF0000"/>
+                <w:lang w:val="en-AU" w:eastAsia="en-AU"/>
+              </w:rPr>
+              <w:t>(incorrect test)</w:t>
+            </w:r>
+          </w:p>
+          <w:p>
+            <w:pPr>
+              <w:pStyle w:val="bp"/>
+              <w:spacing w:before="0" w:after="0"/>
+              <w:rPr>
+                <w:noProof/>
+                <w:lang w:val="en-AU" w:eastAsia="en-AU"/>
+              </w:rPr>
+            </w:pPr>
+            <w:r>
+              <w:rPr>
+                <w:noProof/>
+                <w:lang w:val="en-AU" w:eastAsia="en-AU"/>
+              </w:rPr>
+              <w:pict>
+                <v:shape id="_x0000_i1108" type="#_x0000_t75" style="width:261.75pt;height:51pt;visibility:visible;mso-wrap-style:square">
+                  <v:imagedata r:id="rId9" o:title=""/>
+                </v:shape>
+              </w:pict>
+            </w:r>
+          </w:p>
+          <w:p>
+            <w:pPr>
+              <w:pStyle w:val="bp"/>
+              <w:spacing w:before="0" w:after="0"/>
+              <w:rPr>
+                <w:noProof/>
+                <w:lang w:val="en-AU" w:eastAsia="en-AU"/>
+              </w:rPr>
+            </w:pPr>
+            <w:r>
+              <w:rPr>
+                <w:noProof/>
+                <w:lang w:val="en-AU" w:eastAsia="en-AU"/>
+              </w:rPr>
+              <w:t>(correct</w:t>
+            </w:r>
+            <w:r>
+              <w:rPr>
+                <w:noProof/>
+                <w:lang w:val="en-AU" w:eastAsia="en-AU"/>
+              </w:rPr>
+              <w:t xml:space="preserve"> test</w:t>
+            </w:r>
+            <w:r>
+              <w:rPr>
+                <w:noProof/>
+                <w:lang w:val="en-AU" w:eastAsia="en-AU"/>
+              </w:rPr>
+              <w:t>)</w:t>
+            </w:r>
+          </w:p>
+          <w:p>
+            <w:pPr>
+              <w:pStyle w:val="bp"/>
+              <w:spacing w:before="0" w:after="0"/>
+              <w:rPr>
+                <w:rFonts w:ascii="Arial" w:hAnsi="Arial"/>
+                <w:sz w:val="24"/>
+                <w:szCs w:val="24"/>
+              </w:rPr>
+            </w:pPr>
+            <w:r>
+              <w:rPr>
+                <w:noProof/>
+                <w:lang w:val="en-AU" w:eastAsia="en-AU"/>
+              </w:rPr>
+              <w:pict>
+                <v:shape id="_x0000_i1109" type="#_x0000_t75" style="width:258.75pt;height:43.5pt;visibility:visible;mso-wrap-style:square">
+                  <v:imagedata r:id="rId10" o:title=""/>
+                </v:shape>
+              </w:pict>
+            </w:r>
+          </w:p>
+        </w:tc>
+        <w:tc>
+          <w:tcPr>
+            <w:tcW w:w="3765" w:type="dxa"/>
+          </w:tcPr>
+          <w:p>
+            <w:pPr>
+              <w:pStyle w:val="bp"/>
+              <w:spacing w:before="0" w:after="0"/>
+              <w:rPr>
+                <w:rFonts w:ascii="Arial" w:hAnsi="Arial"/>
+                <w:color w:val="FF0000"/>
+                <w:sz w:val="24"/>
+                <w:szCs w:val="24"/>
+              </w:rPr>
+            </w:pPr>
+            <w:r>
+              <w:rPr>
+                <w:rFonts w:ascii="Arial" w:hAnsi="Arial"/>
+                <w:color w:val="FF0000"/>
+                <w:sz w:val="24"/>
+                <w:szCs w:val="24"/>
+              </w:rPr>
+              <w:t>P</w:t>
+            </w:r>
+            <w:r>
+              <w:rPr>
+                <w:rFonts w:ascii="Arial" w:hAnsi="Arial"/>
+                <w:color w:val="FF0000"/>
+                <w:sz w:val="24"/>
+                <w:szCs w:val="24"/>
+              </w:rPr>
+              <w:t>ass</w:t>
+            </w:r>
+            <w:r>
+              <w:rPr>
+                <w:rFonts w:ascii="Arial" w:hAnsi="Arial"/>
+                <w:color w:val="FF0000"/>
+                <w:sz w:val="24"/>
+                <w:szCs w:val="24"/>
+              </w:rPr>
+              <w:t xml:space="preserve"> (</w:t>
+            </w:r>
+            <w:r>
+              <w:rPr>
+                <w:rFonts w:ascii="Arial" w:hAnsi="Arial"/>
+                <w:color w:val="FF0000"/>
+                <w:sz w:val="24"/>
+                <w:szCs w:val="24"/>
+              </w:rPr>
+              <w:t>incorrect result</w:t>
+            </w:r>
+            <w:r>
+              <w:rPr>
+                <w:rFonts w:ascii="Arial" w:hAnsi="Arial"/>
+                <w:color w:val="FF0000"/>
+                <w:sz w:val="24"/>
+                <w:szCs w:val="24"/>
+              </w:rPr>
+              <w:t>)</w:t>
+            </w:r>
+          </w:p>
+          <w:p>
+            <w:pPr>
+              <w:pStyle w:val="bp"/>
+              <w:spacing w:before="0" w:after="0"/>
+              <w:rPr>
+                <w:rFonts w:ascii="Arial" w:hAnsi="Arial"/>
+                <w:sz w:val="24"/>
+                <w:szCs w:val="24"/>
+              </w:rPr>
+            </w:pPr>
+            <w:r>
+              <w:rPr>
+                <w:rFonts w:ascii="Arial" w:hAnsi="Arial"/>
+                <w:sz w:val="24"/>
+                <w:szCs w:val="24"/>
+              </w:rPr>
+              <w:t>Failed (</w:t>
+            </w:r>
+            <w:r>
+              <w:rPr>
+                <w:rFonts w:ascii="Arial" w:hAnsi="Arial"/>
+                <w:sz w:val="24"/>
+                <w:szCs w:val="24"/>
+              </w:rPr>
+              <w:t>correct result</w:t>
+            </w:r>
+            <w:r>
+              <w:rPr>
+                <w:rFonts w:ascii="Arial" w:hAnsi="Arial"/>
+                <w:sz w:val="24"/>
+                <w:szCs w:val="24"/>
+              </w:rPr>
+              <w:t>)</w:t>
+            </w:r>
+          </w:p>
+        </w:tc>
+      </w:tr>
+    </w:tbl>
+    <w:p>
+      <w:pPr>
+        <w:pStyle w:val="bp"/>
+        <w:spacing w:before="0" w:after="0"/>
+        <w:rPr>
+          <w:rFonts w:ascii="Arial" w:hAnsi="Arial"/>
+          <w:sz w:val="24"/>
+          <w:szCs w:val="24"/>
+        </w:rPr>
+      </w:pPr>
+    </w:p>
+    <w:p>
+      <w:pPr>
+        <w:pStyle w:val="bp"/>
+        <w:spacing w:before="0" w:after="0"/>
+        <w:rPr>
+          <w:rFonts w:ascii="Arial" w:hAnsi="Arial"/>
+          <w:sz w:val="24"/>
+          <w:szCs w:val="24"/>
+        </w:rPr>
+      </w:pPr>
+    </w:p>
+    <w:p>
+      <w:pPr>
+        <w:pStyle w:val="bp"/>
+        <w:spacing w:before="0" w:after="0"/>
+        <w:rPr>
+          <w:rFonts w:ascii="Arial" w:hAnsi="Arial"/>
+          <w:sz w:val="24"/>
+          <w:szCs w:val="24"/>
+        </w:rPr>
+      </w:pPr>
+    </w:p>
+    <w:p>
+      <w:pPr>
+        <w:pStyle w:val="bp"/>
+        <w:spacing w:before="0" w:after="0"/>
+        <w:rPr>
+          <w:rFonts w:ascii="Arial" w:hAnsi="Arial"/>
+          <w:sz w:val="24"/>
+          <w:szCs w:val="24"/>
+        </w:rPr>
+      </w:pPr>
+    </w:p>
+    <w:p>
+      <w:pPr>
+        <w:pStyle w:val="bp"/>
+        <w:spacing w:before="0" w:after="0"/>
+        <w:rPr>
+          <w:rFonts w:ascii="Arial" w:hAnsi="Arial"/>
+          <w:sz w:val="24"/>
+          <w:szCs w:val="24"/>
+        </w:rPr>
+      </w:pPr>
+    </w:p>
+    <w:p>
+      <w:pPr>
+        <w:pStyle w:val="bp"/>
+        <w:spacing w:before="0" w:after="0"/>
+        <w:rPr>
+          <w:rFonts w:ascii="Arial" w:hAnsi="Arial"/>
+          <w:sz w:val="24"/>
+          <w:szCs w:val="24"/>
+        </w:rPr>
+      </w:pPr>
+    </w:p>
+    <w:p>
+      <w:pPr>
+        <w:pStyle w:val="bp"/>
+        <w:spacing w:before="0" w:after="0"/>
+        <w:rPr>
+          <w:rFonts w:ascii="Arial" w:hAnsi="Arial"/>
+          <w:sz w:val="24"/>
+          <w:szCs w:val="24"/>
+        </w:rPr>
+      </w:pPr>
+    </w:p>
+    <w:p>
+      <w:pPr>
+        <w:pStyle w:val="bp"/>
+        <w:spacing w:before="0" w:after="0"/>
+        <w:rPr>
+          <w:rFonts w:ascii="Arial" w:hAnsi="Arial"/>
+          <w:sz w:val="24"/>
+          <w:szCs w:val="24"/>
+        </w:rPr>
+      </w:pPr>
+      <w:r>
+        <w:rPr>
+          <w:rFonts w:ascii="Arial" w:hAnsi="Arial"/>
+          <w:sz w:val="24"/>
+          <w:szCs w:val="24"/>
+        </w:rPr>
+        <w:t xml:space="preserve">Seeing that the three main theories are working correctly there might be something wrong with the integration. Further inspection of the program output I noticed that for every single turn the same dice are rolled. Now it could be possible for it to happen maybe once, however the below figure shows that it is happening all the time. </w:t>
+      </w:r>
+    </w:p>
+    <w:p>
+      <w:pPr>
+        <w:pStyle w:val="bp"/>
+        <w:spacing w:before="0" w:after="0"/>
+        <w:rPr>
+          <w:noProof/>
+          <w:lang w:val="en-AU" w:eastAsia="en-AU"/>
+        </w:rPr>
+      </w:pPr>
+      <w:r>
+        <w:rPr>
+          <w:noProof/>
+          <w:lang w:val="en-AU" w:eastAsia="en-AU"/>
+        </w:rPr>
+        <w:pict>
+          <v:shape id="_x0000_i1026" type="#_x0000_t75" style="width:165pt;height:219pt;visibility:visible;mso-wrap-style:square">
+            <v:imagedata r:id="rId11" o:title=""/>
+          </v:shape>
+        </w:pict>
+      </w:r>
+    </w:p>
+    <w:p>
+      <w:pPr>
+        <w:pStyle w:val="bp"/>
+        <w:spacing w:before="0" w:after="0"/>
+        <w:rPr>
+          <w:rFonts w:ascii="Arial" w:hAnsi="Arial"/>
+          <w:sz w:val="24"/>
+          <w:szCs w:val="24"/>
+        </w:rPr>
+      </w:pPr>
+    </w:p>
+    <w:p>
+      <w:pPr>
+        <w:pStyle w:val="bp"/>
+        <w:spacing w:before="0" w:after="0"/>
+        <w:rPr>
+          <w:rFonts w:ascii="Arial" w:hAnsi="Arial"/>
+          <w:color w:val="000000" w:themeColor="text1"/>
+          <w:sz w:val="24"/>
+          <w:szCs w:val="24"/>
+        </w:rPr>
+      </w:pPr>
+      <w:r>
+        <w:rPr>
+          <w:rFonts w:ascii="Arial" w:hAnsi="Arial"/>
+          <w:color w:val="000000" w:themeColor="text1"/>
+          <w:sz w:val="24"/>
+          <w:szCs w:val="24"/>
+        </w:rPr>
+        <w:t>With Anchor, Anchor and Heart always being rolled for this snippet.</w:t>
+      </w:r>
+      <w:r>
+        <w:rPr>
+          <w:rFonts w:ascii="Arial" w:hAnsi="Arial"/>
+          <w:color w:val="000000" w:themeColor="text1"/>
+          <w:sz w:val="24"/>
+          <w:szCs w:val="24"/>
+        </w:rPr>
+        <w:t xml:space="preserve"> This indicates there is potentially a bug with the dice list.</w:t>
+      </w:r>
+      <w:r>
+        <w:rPr>
+          <w:rFonts w:ascii="Arial" w:hAnsi="Arial"/>
+          <w:color w:val="000000" w:themeColor="text1"/>
+          <w:sz w:val="24"/>
+          <w:szCs w:val="24"/>
+        </w:rPr>
+        <w:t xml:space="preserve"> An integration test will need to be performed.</w:t>
+      </w:r>
+    </w:p>
+    <w:p>
+      <w:pPr>
+        <w:pStyle w:val="bp"/>
+        <w:spacing w:before="0" w:after="0"/>
+        <w:rPr>
+          <w:rFonts w:ascii="Arial" w:hAnsi="Arial"/>
+          <w:color w:val="000000" w:themeColor="text1"/>
+          <w:sz w:val="24"/>
+          <w:szCs w:val="24"/>
+        </w:rPr>
+      </w:pPr>
+    </w:p>
+    <w:tbl>
+      <w:tblPr>
+        <w:tblStyle w:val="TableGrid"/>
+        <w:tblW w:w="0" w:type="auto"/>
+        <w:tblLook w:val="04A0" w:firstRow="1" w:lastRow="0" w:firstColumn="1" w:lastColumn="0" w:noHBand="0" w:noVBand="1"/>
+      </w:tblPr>
+      <w:tblGrid>
+        <w:gridCol w:w="3562"/>
+        <w:gridCol w:w="6428"/>
+        <w:gridCol w:w="3186"/>
       </w:tblGrid>
       <w:tr>
         <w:tc>
@@ -204,6 +868,7 @@
               <w:spacing w:before="0" w:after="0"/>
               <w:rPr>
                 <w:rFonts w:ascii="Arial" w:hAnsi="Arial"/>
+                <w:color w:val="000000" w:themeColor="text1"/>
                 <w:sz w:val="24"/>
                 <w:szCs w:val="24"/>
               </w:rPr>
@@ -211,6 +876,7 @@
             <w:r>
               <w:rPr>
                 <w:rFonts w:ascii="Arial" w:hAnsi="Arial"/>
+                <w:color w:val="000000" w:themeColor="text1"/>
                 <w:sz w:val="24"/>
                 <w:szCs w:val="24"/>
               </w:rPr>
@@ -228,6 +894,7 @@
               <w:spacing w:before="0" w:after="0"/>
               <w:rPr>
                 <w:rFonts w:ascii="Arial" w:hAnsi="Arial"/>
+                <w:color w:val="000000" w:themeColor="text1"/>
                 <w:sz w:val="24"/>
                 <w:szCs w:val="24"/>
               </w:rPr>
@@ -235,18 +902,11 @@
             <w:r>
               <w:rPr>
                 <w:rFonts w:ascii="Arial" w:hAnsi="Arial"/>
+                <w:color w:val="000000" w:themeColor="text1"/>
                 <w:sz w:val="24"/>
                 <w:szCs w:val="24"/>
               </w:rPr>
               <w:t>Junit Test</w:t>
-            </w:r>
-            <w:r>
-              <w:rPr>
-                <w:rFonts w:ascii="Arial" w:hAnsi="Arial"/>
-                <w:sz w:val="24"/>
-                <w:szCs w:val="24"/>
-              </w:rPr>
-              <w:t xml:space="preserve"> / Debug Proof</w:t>
             </w:r>
           </w:p>
         </w:tc>
@@ -260,6 +920,7 @@
               <w:spacing w:before="0" w:after="0"/>
               <w:rPr>
                 <w:rFonts w:ascii="Arial" w:hAnsi="Arial"/>
+                <w:color w:val="000000" w:themeColor="text1"/>
                 <w:sz w:val="24"/>
                 <w:szCs w:val="24"/>
               </w:rPr>
@@ -267,6 +928,7 @@
             <w:r>
               <w:rPr>
                 <w:rFonts w:ascii="Arial" w:hAnsi="Arial"/>
+                <w:color w:val="000000" w:themeColor="text1"/>
                 <w:sz w:val="24"/>
                 <w:szCs w:val="24"/>
               </w:rPr>
@@ -286,6 +948,7 @@
               <w:spacing w:before="0" w:after="0"/>
               <w:rPr>
                 <w:rFonts w:ascii="Arial" w:hAnsi="Arial"/>
+                <w:color w:val="000000" w:themeColor="text1"/>
                 <w:sz w:val="24"/>
                 <w:szCs w:val="24"/>
               </w:rPr>
@@ -293,13 +956,12 @@
             <w:r>
               <w:rPr>
                 <w:rFonts w:ascii="Arial" w:hAnsi="Arial"/>
+                <w:color w:val="000000" w:themeColor="text1"/>
                 <w:sz w:val="24"/>
                 <w:szCs w:val="24"/>
               </w:rPr>
-              <w:t>The players balance is not being set correctly</w:t>
+              <w:t>The list of dice are not modified even after playRound is called. Test run 3 times to attempt to avoid potential same rolls.</w:t>
             </w:r>
-            <w:bookmarkStart w:id="0" w:name="_GoBack"/>
-            <w:bookmarkEnd w:id="0"/>
           </w:p>
         </w:tc>
         <w:tc>
@@ -311,11 +973,65 @@
               <w:pStyle w:val="bp"/>
               <w:spacing w:before="0" w:after="0"/>
               <w:rPr>
+                <w:noProof/>
+                <w:lang w:val="en-AU" w:eastAsia="en-AU"/>
+              </w:rPr>
+            </w:pPr>
+            <w:r>
+              <w:rPr>
+                <w:noProof/>
+                <w:lang w:val="en-AU" w:eastAsia="en-AU"/>
+              </w:rPr>
+              <w:pict>
+                <v:shape id="_x0000_i1034" type="#_x0000_t75" style="width:298.5pt;height:39pt;visibility:visible;mso-wrap-style:square">
+                  <v:imagedata r:id="rId12" o:title=""/>
+                </v:shape>
+              </w:pict>
+            </w:r>
+          </w:p>
+          <w:p>
+            <w:pPr>
+              <w:pStyle w:val="bp"/>
+              <w:spacing w:before="0" w:after="0"/>
+              <w:rPr>
+                <w:noProof/>
+                <w:lang w:val="en-AU" w:eastAsia="en-AU"/>
+              </w:rPr>
+            </w:pPr>
+            <w:r>
+              <w:rPr>
+                <w:noProof/>
+                <w:lang w:val="en-AU" w:eastAsia="en-AU"/>
+              </w:rPr>
+              <w:pict>
+                <v:shape id="_x0000_i1036" type="#_x0000_t75" style="width:308.25pt;height:42.75pt;visibility:visible;mso-wrap-style:square">
+                  <v:imagedata r:id="rId13" o:title=""/>
+                </v:shape>
+              </w:pict>
+            </w:r>
+          </w:p>
+          <w:p>
+            <w:pPr>
+              <w:pStyle w:val="bp"/>
+              <w:spacing w:before="0" w:after="0"/>
+              <w:rPr>
                 <w:rFonts w:ascii="Arial" w:hAnsi="Arial"/>
+                <w:color w:val="000000" w:themeColor="text1"/>
                 <w:sz w:val="24"/>
                 <w:szCs w:val="24"/>
               </w:rPr>
             </w:pPr>
+            <w:r>
+              <w:rPr>
+                <w:noProof/>
+                <w:lang w:val="en-AU" w:eastAsia="en-AU"/>
+              </w:rPr>
+              <w:pict>
+                <v:shape id="_x0000_i1039" type="#_x0000_t75" style="width:310.5pt;height:43.5pt;visibility:visible;mso-wrap-style:square">
+                  <v:imagedata r:id="rId14" o:title=""/>
+                </v:shape>
+              </w:pict>
+            </w:r>
           </w:p>
         </w:tc>
         <w:tc>
@@ -328,10 +1044,20 @@
               <w:spacing w:before="0" w:after="0"/>
               <w:rPr>
                 <w:rFonts w:ascii="Arial" w:hAnsi="Arial"/>
+                <w:color w:val="000000" w:themeColor="text1"/>
                 <w:sz w:val="24"/>
                 <w:szCs w:val="24"/>
               </w:rPr>
             </w:pPr>
+            <w:r>
+              <w:rPr>
+                <w:rFonts w:ascii="Arial" w:hAnsi="Arial"/>
+                <w:color w:val="000000" w:themeColor="text1"/>
+                <w:sz w:val="24"/>
+                <w:szCs w:val="24"/>
+              </w:rPr>
+              <w:t>confirmed</w:t>
+            </w:r>
           </w:p>
         </w:tc>
       </w:tr>
@@ -346,6 +1072,7 @@
               <w:spacing w:before="0" w:after="0"/>
               <w:rPr>
                 <w:rFonts w:ascii="Arial" w:hAnsi="Arial"/>
+                <w:color w:val="000000" w:themeColor="text1"/>
                 <w:sz w:val="24"/>
                 <w:szCs w:val="24"/>
               </w:rPr>
@@ -353,10 +1080,11 @@
             <w:r>
               <w:rPr>
                 <w:rFonts w:ascii="Arial" w:hAnsi="Arial"/>
+                <w:color w:val="000000" w:themeColor="text1"/>
                 <w:sz w:val="24"/>
                 <w:szCs w:val="24"/>
               </w:rPr>
-              <w:t>The receiveWinnings method is not functioning correctly</w:t>
+              <w:t>Check to see that Dice.roll() is being called from within Game.playRound()</w:t>
             </w:r>
           </w:p>
         </w:tc>
@@ -369,52 +1097,20 @@
               <w:pStyle w:val="bp"/>
               <w:spacing w:before="0" w:after="0"/>
               <w:rPr>
-                <w:rFonts w:ascii="Arial" w:hAnsi="Arial"/>
-                <w:sz w:val="24"/>
-                <w:szCs w:val="24"/>
-              </w:rPr>
-            </w:pPr>
-          </w:p>
-        </w:tc>
-        <w:tc>
-          <w:tcPr>
-            <w:tcW w:w="4392" w:type="dxa"/>
-          </w:tcPr>
-          <w:p>
-            <w:pPr>
-              <w:pStyle w:val="bp"/>
-              <w:spacing w:before="0" w:after="0"/>
-              <w:rPr>
-                <w:rFonts w:ascii="Arial" w:hAnsi="Arial"/>
-                <w:sz w:val="24"/>
-                <w:szCs w:val="24"/>
-              </w:rPr>
-            </w:pPr>
-          </w:p>
-        </w:tc>
-      </w:tr>
-      <w:tr>
-        <w:tc>
-          <w:tcPr>
-            <w:tcW w:w="4392" w:type="dxa"/>
-          </w:tcPr>
-          <w:p>
-            <w:pPr>
-              <w:pStyle w:val="bp"/>
-              <w:spacing w:before="0" w:after="0"/>
-              <w:rPr>
-                <w:rFonts w:ascii="Arial" w:hAnsi="Arial"/>
-                <w:sz w:val="24"/>
-                <w:szCs w:val="24"/>
+                <w:noProof/>
+                <w:lang w:val="en-AU" w:eastAsia="en-AU"/>
               </w:rPr>
             </w:pPr>
             <w:r>
               <w:rPr>
-                <w:rFonts w:ascii="Arial" w:hAnsi="Arial"/>
-                <w:sz w:val="24"/>
-                <w:szCs w:val="24"/>
-              </w:rPr>
-              <w:t>The playRound method is not functioning correctly</w:t>
+                <w:noProof/>
+                <w:lang w:val="en-AU" w:eastAsia="en-AU"/>
+              </w:rPr>
+              <w:pict>
+                <v:shape id="_x0000_i1046" type="#_x0000_t75" style="width:271.5pt;height:60.75pt;visibility:visible;mso-wrap-style:square">
+                  <v:imagedata r:id="rId15" o:title=""/>
+                </v:shape>
+              </w:pict>
             </w:r>
           </w:p>
         </w:tc>
@@ -428,142 +1124,1142 @@
               <w:spacing w:before="0" w:after="0"/>
               <w:rPr>
                 <w:rFonts w:ascii="Arial" w:hAnsi="Arial"/>
+                <w:color w:val="000000" w:themeColor="text1"/>
                 <w:sz w:val="24"/>
                 <w:szCs w:val="24"/>
               </w:rPr>
             </w:pPr>
+            <w:r>
+              <w:rPr>
+                <w:rFonts w:ascii="Arial" w:hAnsi="Arial"/>
+                <w:color w:val="000000" w:themeColor="text1"/>
+                <w:sz w:val="24"/>
+                <w:szCs w:val="24"/>
+              </w:rPr>
+              <w:t>Pass</w:t>
+            </w:r>
           </w:p>
         </w:tc>
+      </w:tr>
+    </w:tbl>
+    <w:p>
+      <w:pPr>
+        <w:pStyle w:val="bp"/>
+        <w:spacing w:before="0" w:after="0"/>
+        <w:rPr>
+          <w:rFonts w:ascii="Arial" w:hAnsi="Arial"/>
+          <w:color w:val="000000" w:themeColor="text1"/>
+          <w:sz w:val="24"/>
+          <w:szCs w:val="24"/>
+        </w:rPr>
+      </w:pPr>
+    </w:p>
+    <w:p>
+      <w:pPr>
+        <w:pStyle w:val="bp"/>
+        <w:spacing w:before="0" w:after="0"/>
+        <w:rPr>
+          <w:rFonts w:ascii="Arial" w:hAnsi="Arial"/>
+          <w:color w:val="000000" w:themeColor="text1"/>
+          <w:sz w:val="24"/>
+          <w:szCs w:val="24"/>
+        </w:rPr>
+      </w:pPr>
+      <w:r>
+        <w:rPr>
+          <w:rFonts w:ascii="Arial" w:hAnsi="Arial"/>
+          <w:color w:val="000000" w:themeColor="text1"/>
+          <w:sz w:val="24"/>
+          <w:szCs w:val="24"/>
+        </w:rPr>
+        <w:t>Now knowing that roll is being called and inspecting the Dice class it is clear that the value inside Dice is never modified.</w:t>
+      </w:r>
+    </w:p>
+    <w:p>
+      <w:pPr>
+        <w:pStyle w:val="bp"/>
+        <w:spacing w:before="0" w:after="0"/>
+        <w:rPr>
+          <w:rFonts w:ascii="Arial" w:hAnsi="Arial"/>
+          <w:color w:val="000000" w:themeColor="text1"/>
+          <w:sz w:val="24"/>
+          <w:szCs w:val="24"/>
+        </w:rPr>
+      </w:pPr>
+      <w:r>
+        <w:rPr>
+          <w:rFonts w:ascii="Arial" w:hAnsi="Arial"/>
+          <w:color w:val="000000" w:themeColor="text1"/>
+          <w:sz w:val="24"/>
+          <w:szCs w:val="24"/>
+        </w:rPr>
+        <w:t>Modifying the roll method to modify the value and then return the value should solve the output issue.</w:t>
+      </w:r>
+    </w:p>
+    <w:p>
+      <w:pPr>
+        <w:pStyle w:val="bp"/>
+        <w:spacing w:before="0" w:after="0"/>
+        <w:rPr>
+          <w:rFonts w:ascii="Arial" w:hAnsi="Arial"/>
+          <w:color w:val="000000" w:themeColor="text1"/>
+          <w:sz w:val="24"/>
+          <w:szCs w:val="24"/>
+        </w:rPr>
+      </w:pPr>
+    </w:p>
+    <w:p>
+      <w:pPr>
+        <w:pStyle w:val="bp"/>
+        <w:spacing w:before="0" w:after="0"/>
+        <w:rPr>
+          <w:rFonts w:ascii="Arial" w:hAnsi="Arial"/>
+          <w:color w:val="000000" w:themeColor="text1"/>
+          <w:sz w:val="24"/>
+          <w:szCs w:val="24"/>
+        </w:rPr>
+      </w:pPr>
+      <w:r>
+        <w:rPr>
+          <w:rFonts w:ascii="Arial" w:hAnsi="Arial"/>
+          <w:color w:val="000000" w:themeColor="text1"/>
+          <w:sz w:val="24"/>
+          <w:szCs w:val="24"/>
+        </w:rPr>
+        <w:t>Running the program now outputs a different Rolled value for each turn</w:t>
+      </w:r>
+    </w:p>
+    <w:p>
+      <w:pPr>
+        <w:pStyle w:val="bp"/>
+        <w:spacing w:before="0" w:after="0"/>
+        <w:rPr>
+          <w:noProof/>
+          <w:lang w:val="en-AU" w:eastAsia="en-AU"/>
+        </w:rPr>
+      </w:pPr>
+      <w:r>
+        <w:rPr>
+          <w:noProof/>
+          <w:lang w:val="en-AU" w:eastAsia="en-AU"/>
+        </w:rPr>
+        <w:pict>
+          <v:shape id="_x0000_i1048" type="#_x0000_t75" style="width:170.25pt;height:176.25pt;visibility:visible;mso-wrap-style:square">
+            <v:imagedata r:id="rId16" o:title=""/>
+          </v:shape>
+        </w:pict>
+      </w:r>
+    </w:p>
+    <w:p>
+      <w:pPr>
+        <w:pStyle w:val="bp"/>
+        <w:spacing w:before="0" w:after="0"/>
+        <w:rPr>
+          <w:rFonts w:ascii="Arial" w:hAnsi="Arial" w:cs="Arial"/>
+          <w:noProof/>
+          <w:sz w:val="24"/>
+          <w:szCs w:val="24"/>
+          <w:lang w:val="en-AU" w:eastAsia="en-AU"/>
+        </w:rPr>
+      </w:pPr>
+      <w:r>
+        <w:rPr>
+          <w:rFonts w:ascii="Arial" w:hAnsi="Arial" w:cs="Arial"/>
+          <w:noProof/>
+          <w:sz w:val="24"/>
+          <w:szCs w:val="24"/>
+          <w:lang w:val="en-AU" w:eastAsia="en-AU"/>
+        </w:rPr>
+        <w:t>With the above modification testPlayRoundDiceListNotModified correctly fails</w:t>
+      </w:r>
+    </w:p>
+    <w:p>
+      <w:pPr>
+        <w:pStyle w:val="bp"/>
+        <w:spacing w:before="0" w:after="0"/>
+        <w:rPr>
+          <w:noProof/>
+          <w:lang w:val="en-AU" w:eastAsia="en-AU"/>
+        </w:rPr>
+      </w:pPr>
+      <w:r>
+        <w:rPr>
+          <w:noProof/>
+          <w:lang w:val="en-AU" w:eastAsia="en-AU"/>
+        </w:rPr>
+        <w:pict>
+          <v:shape id="_x0000_i1050" type="#_x0000_t75" style="width:315.75pt;height:42.75pt;visibility:visible;mso-wrap-style:square">
+            <v:imagedata r:id="rId17" o:title=""/>
+          </v:shape>
+        </w:pict>
+      </w:r>
+    </w:p>
+    <w:p>
+      <w:pPr>
+        <w:pStyle w:val="bp"/>
+        <w:spacing w:before="0" w:after="0"/>
+        <w:rPr>
+          <w:rFonts w:ascii="Arial" w:hAnsi="Arial" w:cs="Arial"/>
+          <w:noProof/>
+          <w:sz w:val="24"/>
+          <w:szCs w:val="24"/>
+          <w:lang w:val="en-AU" w:eastAsia="en-AU"/>
+        </w:rPr>
+      </w:pPr>
+      <w:r>
+        <w:rPr>
+          <w:rFonts w:ascii="Arial" w:hAnsi="Arial" w:cs="Arial"/>
+          <w:noProof/>
+          <w:sz w:val="24"/>
+          <w:szCs w:val="24"/>
+          <w:lang w:val="en-AU" w:eastAsia="en-AU"/>
+        </w:rPr>
+        <w:t>It will now be updated to check that the list</w:t>
+      </w:r>
+      <w:r>
+        <w:rPr>
+          <w:rFonts w:ascii="Arial" w:hAnsi="Arial" w:cs="Arial"/>
+          <w:noProof/>
+          <w:sz w:val="24"/>
+          <w:szCs w:val="24"/>
+          <w:lang w:val="en-AU" w:eastAsia="en-AU"/>
+        </w:rPr>
+        <w:t xml:space="preserve"> has been modified.</w:t>
+      </w:r>
+    </w:p>
+    <w:p>
+      <w:pPr>
+        <w:pStyle w:val="bp"/>
+        <w:spacing w:before="0" w:after="0"/>
+        <w:rPr>
+          <w:noProof/>
+          <w:lang w:val="en-AU" w:eastAsia="en-AU"/>
+        </w:rPr>
+      </w:pPr>
+      <w:r>
+        <w:rPr>
+          <w:noProof/>
+          <w:lang w:val="en-AU" w:eastAsia="en-AU"/>
+        </w:rPr>
+        <w:pict>
+          <v:shape id="_x0000_i1052" type="#_x0000_t75" style="width:306pt;height:42.75pt;visibility:visible;mso-wrap-style:square">
+            <v:imagedata r:id="rId18" o:title=""/>
+          </v:shape>
+        </w:pict>
+      </w:r>
+    </w:p>
+    <w:p>
+      <w:pPr>
+        <w:pStyle w:val="bp"/>
+        <w:spacing w:before="0" w:after="0"/>
+        <w:rPr>
+          <w:noProof/>
+          <w:lang w:val="en-AU" w:eastAsia="en-AU"/>
+        </w:rPr>
+      </w:pPr>
+    </w:p>
+    <w:p>
+      <w:pPr>
+        <w:pStyle w:val="bp"/>
+        <w:spacing w:before="0" w:after="0"/>
+        <w:rPr>
+          <w:noProof/>
+          <w:lang w:val="en-AU" w:eastAsia="en-AU"/>
+        </w:rPr>
+      </w:pPr>
+      <w:r>
+        <w:rPr>
+          <w:noProof/>
+          <w:lang w:val="en-AU" w:eastAsia="en-AU"/>
+        </w:rPr>
+        <w:t>Returning to the original issue it occoured to me that whilst playRound appeared to be working correctly in a unit test this is because the Player.takeBet() method was only being called on a mocked object.</w:t>
+      </w:r>
+    </w:p>
+    <w:tbl>
+      <w:tblPr>
+        <w:tblStyle w:val="TableGrid"/>
+        <w:tblW w:w="0" w:type="auto"/>
+        <w:tblLook w:val="04A0" w:firstRow="1" w:lastRow="0" w:firstColumn="1" w:lastColumn="0" w:noHBand="0" w:noVBand="1"/>
+      </w:tblPr>
+      <w:tblGrid>
+        <w:gridCol w:w="2343"/>
+        <w:gridCol w:w="2414"/>
+        <w:gridCol w:w="6531"/>
+        <w:gridCol w:w="1888"/>
+      </w:tblGrid>
+      <w:tr>
         <w:tc>
           <w:tcPr>
-            <w:tcW w:w="4392" w:type="dxa"/>
+            <w:tcW w:w="3294" w:type="dxa"/>
           </w:tcPr>
           <w:p>
             <w:pPr>
               <w:pStyle w:val="bp"/>
               <w:spacing w:before="0" w:after="0"/>
               <w:rPr>
-                <w:rFonts w:ascii="Arial" w:hAnsi="Arial"/>
-                <w:sz w:val="24"/>
-                <w:szCs w:val="24"/>
+                <w:noProof/>
+                <w:lang w:val="en-AU" w:eastAsia="en-AU"/>
               </w:rPr>
             </w:pPr>
+            <w:r>
+              <w:rPr>
+                <w:noProof/>
+                <w:lang w:val="en-AU" w:eastAsia="en-AU"/>
+              </w:rPr>
+              <w:t>Theory</w:t>
+            </w:r>
+          </w:p>
+        </w:tc>
+        <w:tc>
+          <w:tcPr>
+            <w:tcW w:w="3294" w:type="dxa"/>
+          </w:tcPr>
+          <w:p>
+            <w:pPr>
+              <w:pStyle w:val="bp"/>
+              <w:spacing w:before="0" w:after="0"/>
+              <w:rPr>
+                <w:noProof/>
+                <w:lang w:val="en-AU" w:eastAsia="en-AU"/>
+              </w:rPr>
+            </w:pPr>
+            <w:r>
+              <w:rPr>
+                <w:noProof/>
+                <w:lang w:val="en-AU" w:eastAsia="en-AU"/>
+              </w:rPr>
+              <w:t>Expected result</w:t>
+            </w:r>
+          </w:p>
+        </w:tc>
+        <w:tc>
+          <w:tcPr>
+            <w:tcW w:w="3294" w:type="dxa"/>
+          </w:tcPr>
+          <w:p>
+            <w:pPr>
+              <w:pStyle w:val="bp"/>
+              <w:spacing w:before="0" w:after="0"/>
+              <w:rPr>
+                <w:noProof/>
+                <w:lang w:val="en-AU" w:eastAsia="en-AU"/>
+              </w:rPr>
+            </w:pPr>
+            <w:r>
+              <w:rPr>
+                <w:noProof/>
+                <w:lang w:val="en-AU" w:eastAsia="en-AU"/>
+              </w:rPr>
+              <w:t>Junit result</w:t>
+            </w:r>
+          </w:p>
+        </w:tc>
+        <w:tc>
+          <w:tcPr>
+            <w:tcW w:w="3294" w:type="dxa"/>
+          </w:tcPr>
+          <w:p>
+            <w:pPr>
+              <w:pStyle w:val="bp"/>
+              <w:spacing w:before="0" w:after="0"/>
+              <w:rPr>
+                <w:noProof/>
+                <w:lang w:val="en-AU" w:eastAsia="en-AU"/>
+              </w:rPr>
+            </w:pPr>
+            <w:r>
+              <w:rPr>
+                <w:noProof/>
+                <w:lang w:val="en-AU" w:eastAsia="en-AU"/>
+              </w:rPr>
+              <w:t>R</w:t>
+            </w:r>
+            <w:r>
+              <w:rPr>
+                <w:noProof/>
+                <w:lang w:val="en-AU" w:eastAsia="en-AU"/>
+              </w:rPr>
+              <w:t>esult</w:t>
+            </w:r>
           </w:p>
         </w:tc>
       </w:tr>
       <w:tr>
         <w:tc>
           <w:tcPr>
-            <w:tcW w:w="4392" w:type="dxa"/>
+            <w:tcW w:w="3294" w:type="dxa"/>
           </w:tcPr>
           <w:p>
             <w:pPr>
               <w:pStyle w:val="bp"/>
               <w:spacing w:before="0" w:after="0"/>
               <w:rPr>
-                <w:rFonts w:ascii="Arial" w:hAnsi="Arial"/>
-                <w:sz w:val="24"/>
-                <w:szCs w:val="24"/>
+                <w:noProof/>
+                <w:lang w:val="en-AU" w:eastAsia="en-AU"/>
               </w:rPr>
             </w:pPr>
             <w:r>
               <w:rPr>
-                <w:rFonts w:ascii="Arial" w:hAnsi="Arial"/>
-                <w:sz w:val="24"/>
-                <w:szCs w:val="24"/>
-              </w:rPr>
-              <w:t>The value being set in bet for some reason is 0 when applied to the player</w:t>
+                <w:noProof/>
+                <w:lang w:val="en-AU" w:eastAsia="en-AU"/>
+              </w:rPr>
+              <w:t xml:space="preserve">When doing an intergration test on game.playRound() </w:t>
+            </w:r>
+            <w:r>
+              <w:rPr>
+                <w:noProof/>
+                <w:lang w:val="en-AU" w:eastAsia="en-AU"/>
+              </w:rPr>
+              <w:t xml:space="preserve">it will fail as the player balance is not increased </w:t>
             </w:r>
           </w:p>
         </w:tc>
         <w:tc>
           <w:tcPr>
-            <w:tcW w:w="4392" w:type="dxa"/>
+            <w:tcW w:w="3294" w:type="dxa"/>
           </w:tcPr>
           <w:p>
             <w:pPr>
               <w:pStyle w:val="bp"/>
               <w:spacing w:before="0" w:after="0"/>
               <w:rPr>
-                <w:rFonts w:ascii="Arial" w:hAnsi="Arial"/>
-                <w:sz w:val="24"/>
-                <w:szCs w:val="24"/>
+                <w:noProof/>
+                <w:lang w:val="en-AU" w:eastAsia="en-AU"/>
               </w:rPr>
             </w:pPr>
+            <w:r>
+              <w:rPr>
+                <w:noProof/>
+                <w:lang w:val="en-AU" w:eastAsia="en-AU"/>
+              </w:rPr>
+              <w:t xml:space="preserve">Player.getBalance() </w:t>
+            </w:r>
+            <w:r>
+              <w:rPr>
+                <w:noProof/>
+                <w:lang w:val="en-AU" w:eastAsia="en-AU"/>
+              </w:rPr>
+              <w:t>after game.playRound() does not get moddified correctly</w:t>
+            </w:r>
           </w:p>
         </w:tc>
         <w:tc>
           <w:tcPr>
-            <w:tcW w:w="4392" w:type="dxa"/>
+            <w:tcW w:w="3294" w:type="dxa"/>
           </w:tcPr>
           <w:p>
             <w:pPr>
               <w:pStyle w:val="bp"/>
               <w:spacing w:before="0" w:after="0"/>
               <w:rPr>
-                <w:rFonts w:ascii="Arial" w:hAnsi="Arial"/>
-                <w:sz w:val="24"/>
-                <w:szCs w:val="24"/>
+                <w:noProof/>
+                <w:lang w:val="en-AU" w:eastAsia="en-AU"/>
               </w:rPr>
             </w:pPr>
+            <w:r>
+              <w:rPr>
+                <w:noProof/>
+                <w:lang w:val="en-AU" w:eastAsia="en-AU"/>
+              </w:rPr>
+              <w:pict>
+                <v:shape id="_x0000_i1054" type="#_x0000_t75" style="width:315.75pt;height:69pt;visibility:visible;mso-wrap-style:square">
+                  <v:imagedata r:id="rId19" o:title=""/>
+                </v:shape>
+              </w:pict>
+            </w:r>
+          </w:p>
+        </w:tc>
+        <w:tc>
+          <w:tcPr>
+            <w:tcW w:w="3294" w:type="dxa"/>
+          </w:tcPr>
+          <w:p>
+            <w:pPr>
+              <w:pStyle w:val="bp"/>
+              <w:spacing w:before="0" w:after="0"/>
+              <w:rPr>
+                <w:noProof/>
+                <w:lang w:val="en-AU" w:eastAsia="en-AU"/>
+              </w:rPr>
+            </w:pPr>
+            <w:r>
+              <w:rPr>
+                <w:noProof/>
+                <w:lang w:val="en-AU" w:eastAsia="en-AU"/>
+              </w:rPr>
+              <w:t>Confirmed</w:t>
+            </w:r>
+          </w:p>
+        </w:tc>
+      </w:tr>
+    </w:tbl>
+    <w:p>
+      <w:pPr>
+        <w:pStyle w:val="bp"/>
+        <w:spacing w:before="0" w:after="0"/>
+        <w:rPr>
+          <w:noProof/>
+          <w:lang w:val="en-AU" w:eastAsia="en-AU"/>
+        </w:rPr>
+      </w:pPr>
+    </w:p>
+    <w:p>
+      <w:pPr>
+        <w:pStyle w:val="bp"/>
+        <w:spacing w:before="0" w:after="0"/>
+        <w:rPr>
+          <w:rFonts w:ascii="Arial" w:hAnsi="Arial" w:cs="Arial"/>
+          <w:noProof/>
+          <w:sz w:val="24"/>
+          <w:szCs w:val="24"/>
+          <w:lang w:val="en-AU" w:eastAsia="en-AU"/>
+        </w:rPr>
+      </w:pPr>
+      <w:r>
+        <w:rPr>
+          <w:rFonts w:ascii="Arial" w:hAnsi="Arial" w:cs="Arial"/>
+          <w:noProof/>
+          <w:sz w:val="24"/>
+          <w:szCs w:val="24"/>
+          <w:lang w:val="en-AU" w:eastAsia="en-AU"/>
+        </w:rPr>
+        <w:t>The issue is within the playRound method</w:t>
+      </w:r>
+      <w:r>
+        <w:rPr>
+          <w:rFonts w:ascii="Arial" w:hAnsi="Arial" w:cs="Arial"/>
+          <w:noProof/>
+          <w:sz w:val="24"/>
+          <w:szCs w:val="24"/>
+          <w:lang w:val="en-AU" w:eastAsia="en-AU"/>
+        </w:rPr>
+        <w:t xml:space="preserve"> by debugging the method I was able to find the issue</w:t>
+      </w:r>
+    </w:p>
+    <w:p>
+      <w:pPr>
+        <w:pStyle w:val="bp"/>
+        <w:spacing w:before="0" w:after="0"/>
+        <w:rPr>
+          <w:rFonts w:ascii="Arial" w:hAnsi="Arial" w:cs="Arial"/>
+          <w:noProof/>
+          <w:sz w:val="24"/>
+          <w:szCs w:val="24"/>
+          <w:lang w:val="en-AU" w:eastAsia="en-AU"/>
+        </w:rPr>
+      </w:pPr>
+    </w:p>
+    <w:p>
+      <w:pPr>
+        <w:pStyle w:val="bp"/>
+        <w:spacing w:before="0" w:after="0"/>
+        <w:rPr>
+          <w:rFonts w:ascii="Arial" w:hAnsi="Arial" w:cs="Arial"/>
+          <w:noProof/>
+          <w:sz w:val="24"/>
+          <w:szCs w:val="24"/>
+          <w:lang w:val="en-AU" w:eastAsia="en-AU"/>
+        </w:rPr>
+      </w:pPr>
+      <w:r>
+        <w:rPr>
+          <w:rFonts w:ascii="Arial" w:hAnsi="Arial" w:cs="Arial"/>
+          <w:noProof/>
+          <w:sz w:val="24"/>
+          <w:szCs w:val="24"/>
+          <w:lang w:val="en-AU" w:eastAsia="en-AU"/>
+        </w:rPr>
+        <w:t>The players starts with their default balance and bet</w:t>
+      </w:r>
+    </w:p>
+    <w:p>
+      <w:pPr>
+        <w:pStyle w:val="bp"/>
+        <w:spacing w:before="0" w:after="0"/>
+        <w:rPr>
+          <w:noProof/>
+          <w:lang w:val="en-AU" w:eastAsia="en-AU"/>
+        </w:rPr>
+      </w:pPr>
+      <w:r>
+        <w:rPr>
+          <w:noProof/>
+          <w:lang w:val="en-AU" w:eastAsia="en-AU"/>
+        </w:rPr>
+        <w:pict>
+          <v:shape id="_x0000_i1060" type="#_x0000_t75" style="width:437.25pt;height:101.25pt;visibility:visible;mso-wrap-style:square">
+            <v:imagedata r:id="rId20" o:title=""/>
+          </v:shape>
+        </w:pict>
+      </w:r>
+    </w:p>
+    <w:p>
+      <w:pPr>
+        <w:pStyle w:val="bp"/>
+        <w:spacing w:before="0" w:after="0"/>
+        <w:rPr>
+          <w:noProof/>
+          <w:lang w:val="en-AU" w:eastAsia="en-AU"/>
+        </w:rPr>
+      </w:pPr>
+    </w:p>
+    <w:p>
+      <w:pPr>
+        <w:pStyle w:val="bp"/>
+        <w:spacing w:before="0" w:after="0"/>
+        <w:rPr>
+          <w:rFonts w:ascii="Arial" w:hAnsi="Arial" w:cs="Arial"/>
+          <w:noProof/>
+          <w:sz w:val="24"/>
+          <w:szCs w:val="24"/>
+          <w:lang w:val="en-AU" w:eastAsia="en-AU"/>
+        </w:rPr>
+      </w:pPr>
+      <w:r>
+        <w:rPr>
+          <w:rFonts w:ascii="Arial" w:hAnsi="Arial" w:cs="Arial"/>
+          <w:noProof/>
+          <w:sz w:val="24"/>
+          <w:szCs w:val="24"/>
+          <w:lang w:val="en-AU" w:eastAsia="en-AU"/>
+        </w:rPr>
+        <w:t>The player then is deducted their bet amount from their balance</w:t>
+      </w:r>
+    </w:p>
+    <w:p>
+      <w:pPr>
+        <w:pStyle w:val="bp"/>
+        <w:spacing w:before="0" w:after="0"/>
+        <w:rPr>
+          <w:noProof/>
+          <w:lang w:val="en-AU" w:eastAsia="en-AU"/>
+        </w:rPr>
+      </w:pPr>
+      <w:r>
+        <w:rPr>
+          <w:noProof/>
+          <w:lang w:val="en-AU" w:eastAsia="en-AU"/>
+        </w:rPr>
+        <w:pict>
+          <v:shape id="_x0000_i1062" type="#_x0000_t75" style="width:429pt;height:94.5pt;visibility:visible;mso-wrap-style:square">
+            <v:imagedata r:id="rId21" o:title=""/>
+          </v:shape>
+        </w:pict>
+      </w:r>
+    </w:p>
+    <w:p>
+      <w:pPr>
+        <w:pStyle w:val="bp"/>
+        <w:spacing w:before="0" w:after="0"/>
+        <w:rPr>
+          <w:noProof/>
+          <w:lang w:val="en-AU" w:eastAsia="en-AU"/>
+        </w:rPr>
+      </w:pPr>
+    </w:p>
+    <w:p>
+      <w:pPr>
+        <w:pStyle w:val="bp"/>
+        <w:spacing w:before="0" w:after="0"/>
+        <w:rPr>
+          <w:rFonts w:ascii="Arial" w:hAnsi="Arial" w:cs="Arial"/>
+          <w:noProof/>
+          <w:sz w:val="24"/>
+          <w:szCs w:val="24"/>
+          <w:lang w:val="en-AU" w:eastAsia="en-AU"/>
+        </w:rPr>
+      </w:pPr>
+    </w:p>
+    <w:p>
+      <w:pPr>
+        <w:pStyle w:val="bp"/>
+        <w:spacing w:before="0" w:after="0"/>
+        <w:rPr>
+          <w:rFonts w:ascii="Arial" w:hAnsi="Arial" w:cs="Arial"/>
+          <w:noProof/>
+          <w:sz w:val="24"/>
+          <w:szCs w:val="24"/>
+          <w:lang w:val="en-AU" w:eastAsia="en-AU"/>
+        </w:rPr>
+      </w:pPr>
+    </w:p>
+    <w:p>
+      <w:pPr>
+        <w:pStyle w:val="bp"/>
+        <w:spacing w:before="0" w:after="0"/>
+        <w:rPr>
+          <w:rFonts w:ascii="Arial" w:hAnsi="Arial" w:cs="Arial"/>
+          <w:noProof/>
+          <w:sz w:val="24"/>
+          <w:szCs w:val="24"/>
+          <w:lang w:val="en-AU" w:eastAsia="en-AU"/>
+        </w:rPr>
+      </w:pPr>
+    </w:p>
+    <w:p>
+      <w:pPr>
+        <w:pStyle w:val="bp"/>
+        <w:spacing w:before="0" w:after="0"/>
+        <w:rPr>
+          <w:rFonts w:ascii="Arial" w:hAnsi="Arial" w:cs="Arial"/>
+          <w:noProof/>
+          <w:sz w:val="24"/>
+          <w:szCs w:val="24"/>
+          <w:lang w:val="en-AU" w:eastAsia="en-AU"/>
+        </w:rPr>
+      </w:pPr>
+    </w:p>
+    <w:p>
+      <w:pPr>
+        <w:pStyle w:val="bp"/>
+        <w:spacing w:before="0" w:after="0"/>
+        <w:rPr>
+          <w:rFonts w:ascii="Arial" w:hAnsi="Arial" w:cs="Arial"/>
+          <w:noProof/>
+          <w:sz w:val="24"/>
+          <w:szCs w:val="24"/>
+          <w:lang w:val="en-AU" w:eastAsia="en-AU"/>
+        </w:rPr>
+      </w:pPr>
+    </w:p>
+    <w:p>
+      <w:pPr>
+        <w:pStyle w:val="bp"/>
+        <w:spacing w:before="0" w:after="0"/>
+        <w:rPr>
+          <w:rFonts w:ascii="Arial" w:hAnsi="Arial" w:cs="Arial"/>
+          <w:noProof/>
+          <w:sz w:val="24"/>
+          <w:szCs w:val="24"/>
+          <w:lang w:val="en-AU" w:eastAsia="en-AU"/>
+        </w:rPr>
+      </w:pPr>
+    </w:p>
+    <w:p>
+      <w:pPr>
+        <w:pStyle w:val="bp"/>
+        <w:spacing w:before="0" w:after="0"/>
+        <w:rPr>
+          <w:rFonts w:ascii="Arial" w:hAnsi="Arial" w:cs="Arial"/>
+          <w:noProof/>
+          <w:sz w:val="24"/>
+          <w:szCs w:val="24"/>
+          <w:lang w:val="en-AU" w:eastAsia="en-AU"/>
+        </w:rPr>
+      </w:pPr>
+      <w:r>
+        <w:rPr>
+          <w:rFonts w:ascii="Arial" w:hAnsi="Arial" w:cs="Arial"/>
+          <w:noProof/>
+          <w:sz w:val="24"/>
+          <w:szCs w:val="24"/>
+          <w:lang w:val="en-AU" w:eastAsia="en-AU"/>
+        </w:rPr>
+        <w:t>The amount of matches are correct</w:t>
+      </w:r>
+    </w:p>
+    <w:p>
+      <w:pPr>
+        <w:pStyle w:val="bp"/>
+        <w:spacing w:before="0" w:after="0"/>
+        <w:rPr>
+          <w:noProof/>
+          <w:lang w:val="en-AU" w:eastAsia="en-AU"/>
+        </w:rPr>
+      </w:pPr>
+      <w:r>
+        <w:rPr>
+          <w:noProof/>
+          <w:lang w:val="en-AU" w:eastAsia="en-AU"/>
+        </w:rPr>
+        <w:pict>
+          <v:shape id="_x0000_i1064" type="#_x0000_t75" style="width:441pt;height:114pt;visibility:visible;mso-wrap-style:square">
+            <v:imagedata r:id="rId22" o:title=""/>
+          </v:shape>
+        </w:pict>
+      </w:r>
+    </w:p>
+    <w:p>
+      <w:pPr>
+        <w:pStyle w:val="bp"/>
+        <w:spacing w:before="0" w:after="0"/>
+        <w:rPr>
+          <w:rFonts w:ascii="Arial" w:hAnsi="Arial" w:cs="Arial"/>
+          <w:noProof/>
+          <w:sz w:val="24"/>
+          <w:szCs w:val="24"/>
+          <w:lang w:val="en-AU" w:eastAsia="en-AU"/>
+        </w:rPr>
+      </w:pPr>
+    </w:p>
+    <w:p>
+      <w:pPr>
+        <w:pStyle w:val="bp"/>
+        <w:spacing w:before="0" w:after="0"/>
+        <w:rPr>
+          <w:rFonts w:ascii="Arial" w:hAnsi="Arial" w:cs="Arial"/>
+          <w:noProof/>
+          <w:sz w:val="24"/>
+          <w:szCs w:val="24"/>
+          <w:lang w:val="en-AU" w:eastAsia="en-AU"/>
+        </w:rPr>
+      </w:pPr>
+      <w:r>
+        <w:rPr>
+          <w:rFonts w:ascii="Arial" w:hAnsi="Arial" w:cs="Arial"/>
+          <w:noProof/>
+          <w:sz w:val="24"/>
+          <w:szCs w:val="24"/>
+          <w:lang w:val="en-AU" w:eastAsia="en-AU"/>
+        </w:rPr>
+        <w:t>However the winnings are not correct with only a value of 5 where it should be 10</w:t>
+      </w:r>
+    </w:p>
+    <w:p>
+      <w:pPr>
+        <w:pStyle w:val="bp"/>
+        <w:spacing w:before="0" w:after="0"/>
+        <w:rPr>
+          <w:noProof/>
+          <w:lang w:val="en-AU" w:eastAsia="en-AU"/>
+        </w:rPr>
+      </w:pPr>
+      <w:r>
+        <w:rPr>
+          <w:noProof/>
+          <w:lang w:val="en-AU" w:eastAsia="en-AU"/>
+        </w:rPr>
+        <w:pict>
+          <v:shape id="_x0000_i1066" type="#_x0000_t75" style="width:436.5pt;height:125.25pt;visibility:visible;mso-wrap-style:square">
+            <v:imagedata r:id="rId23" o:title=""/>
+          </v:shape>
+        </w:pict>
+      </w:r>
+    </w:p>
+    <w:p>
+      <w:pPr>
+        <w:pStyle w:val="bp"/>
+        <w:spacing w:before="0" w:after="0"/>
+        <w:rPr>
+          <w:noProof/>
+          <w:lang w:val="en-AU" w:eastAsia="en-AU"/>
+        </w:rPr>
+      </w:pPr>
+    </w:p>
+    <w:p>
+      <w:pPr>
+        <w:pStyle w:val="bp"/>
+        <w:spacing w:before="0" w:after="0"/>
+        <w:rPr>
+          <w:rFonts w:ascii="Arial" w:hAnsi="Arial" w:cs="Arial"/>
+          <w:noProof/>
+          <w:sz w:val="24"/>
+          <w:szCs w:val="24"/>
+          <w:lang w:val="en-AU" w:eastAsia="en-AU"/>
+        </w:rPr>
+      </w:pPr>
+      <w:r>
+        <w:rPr>
+          <w:rFonts w:ascii="Arial" w:hAnsi="Arial" w:cs="Arial"/>
+          <w:noProof/>
+          <w:sz w:val="24"/>
+          <w:szCs w:val="24"/>
+          <w:lang w:val="en-AU" w:eastAsia="en-AU"/>
+        </w:rPr>
+        <w:t>The winnings are correctly added to the player</w:t>
+      </w:r>
+    </w:p>
+    <w:p>
+      <w:pPr>
+        <w:pStyle w:val="bp"/>
+        <w:spacing w:before="0" w:after="0"/>
+        <w:rPr>
+          <w:noProof/>
+          <w:lang w:val="en-AU" w:eastAsia="en-AU"/>
+        </w:rPr>
+      </w:pPr>
+      <w:r>
+        <w:rPr>
+          <w:noProof/>
+          <w:lang w:val="en-AU" w:eastAsia="en-AU"/>
+        </w:rPr>
+        <w:pict>
+          <v:shape id="_x0000_i1068" type="#_x0000_t75" style="width:439.5pt;height:127.5pt;visibility:visible;mso-wrap-style:square">
+            <v:imagedata r:id="rId24" o:title=""/>
+          </v:shape>
+        </w:pict>
+      </w:r>
+    </w:p>
+    <w:p>
+      <w:pPr>
+        <w:pStyle w:val="bp"/>
+        <w:spacing w:before="0" w:after="0"/>
+        <w:rPr>
+          <w:noProof/>
+          <w:lang w:val="en-AU" w:eastAsia="en-AU"/>
+        </w:rPr>
+      </w:pPr>
+    </w:p>
+    <w:p>
+      <w:pPr>
+        <w:pStyle w:val="bp"/>
+        <w:spacing w:before="0" w:after="0"/>
+        <w:rPr>
+          <w:noProof/>
+          <w:lang w:val="en-AU" w:eastAsia="en-AU"/>
+        </w:rPr>
+      </w:pPr>
+    </w:p>
+    <w:p>
+      <w:pPr>
+        <w:pStyle w:val="bp"/>
+        <w:spacing w:before="0" w:after="0"/>
+        <w:rPr>
+          <w:rFonts w:ascii="Arial" w:hAnsi="Arial" w:cs="Arial"/>
+          <w:noProof/>
+          <w:sz w:val="24"/>
+          <w:szCs w:val="24"/>
+          <w:lang w:val="en-AU" w:eastAsia="en-AU"/>
+        </w:rPr>
+      </w:pPr>
+      <w:r>
+        <w:rPr>
+          <w:rFonts w:ascii="Arial" w:hAnsi="Arial" w:cs="Arial"/>
+          <w:noProof/>
+          <w:sz w:val="24"/>
+          <w:szCs w:val="24"/>
+          <w:lang w:val="en-AU" w:eastAsia="en-AU"/>
+        </w:rPr>
+        <w:t>In order to fix this bug the bet amount will need to be added to the winnings amount as well as the multiplication of the number of matches. In order to ensure that this is done in the correct scope this should be calculated inside the (matches &gt; 0) conditional with winnings being initilised to 0.</w:t>
+      </w:r>
+    </w:p>
+    <w:p>
+      <w:pPr>
+        <w:pStyle w:val="bp"/>
+        <w:spacing w:before="0" w:after="0"/>
+        <w:rPr>
+          <w:rFonts w:ascii="Arial" w:hAnsi="Arial" w:cs="Arial"/>
+          <w:noProof/>
+          <w:sz w:val="24"/>
+          <w:szCs w:val="24"/>
+          <w:lang w:val="en-AU" w:eastAsia="en-AU"/>
+        </w:rPr>
+      </w:pPr>
+    </w:p>
+    <w:tbl>
+      <w:tblPr>
+        <w:tblStyle w:val="TableGrid"/>
+        <w:tblW w:w="0" w:type="auto"/>
+        <w:tblLook w:val="04A0" w:firstRow="1" w:lastRow="0" w:firstColumn="1" w:lastColumn="0" w:noHBand="0" w:noVBand="1"/>
+      </w:tblPr>
+      <w:tblGrid>
+        <w:gridCol w:w="2450"/>
+        <w:gridCol w:w="2513"/>
+        <w:gridCol w:w="6396"/>
+        <w:gridCol w:w="1817"/>
+      </w:tblGrid>
+      <w:tr>
+        <w:tc>
+          <w:tcPr>
+            <w:tcW w:w="3294" w:type="dxa"/>
+          </w:tcPr>
+          <w:p>
+            <w:pPr>
+              <w:pStyle w:val="bp"/>
+              <w:spacing w:before="0" w:after="0"/>
+              <w:rPr>
+                <w:noProof/>
+                <w:lang w:val="en-AU" w:eastAsia="en-AU"/>
+              </w:rPr>
+            </w:pPr>
+            <w:r>
+              <w:rPr>
+                <w:noProof/>
+                <w:lang w:val="en-AU" w:eastAsia="en-AU"/>
+              </w:rPr>
+              <w:t>Theory</w:t>
+            </w:r>
+          </w:p>
+        </w:tc>
+        <w:tc>
+          <w:tcPr>
+            <w:tcW w:w="3294" w:type="dxa"/>
+          </w:tcPr>
+          <w:p>
+            <w:pPr>
+              <w:pStyle w:val="bp"/>
+              <w:spacing w:before="0" w:after="0"/>
+              <w:rPr>
+                <w:noProof/>
+                <w:lang w:val="en-AU" w:eastAsia="en-AU"/>
+              </w:rPr>
+            </w:pPr>
+            <w:r>
+              <w:rPr>
+                <w:noProof/>
+                <w:lang w:val="en-AU" w:eastAsia="en-AU"/>
+              </w:rPr>
+              <w:t>Expected result</w:t>
+            </w:r>
+          </w:p>
+        </w:tc>
+        <w:tc>
+          <w:tcPr>
+            <w:tcW w:w="3294" w:type="dxa"/>
+          </w:tcPr>
+          <w:p>
+            <w:pPr>
+              <w:pStyle w:val="bp"/>
+              <w:spacing w:before="0" w:after="0"/>
+              <w:rPr>
+                <w:noProof/>
+                <w:lang w:val="en-AU" w:eastAsia="en-AU"/>
+              </w:rPr>
+            </w:pPr>
+            <w:r>
+              <w:rPr>
+                <w:noProof/>
+                <w:lang w:val="en-AU" w:eastAsia="en-AU"/>
+              </w:rPr>
+              <w:t>Junit result</w:t>
+            </w:r>
+          </w:p>
+        </w:tc>
+        <w:tc>
+          <w:tcPr>
+            <w:tcW w:w="3294" w:type="dxa"/>
+          </w:tcPr>
+          <w:p>
+            <w:pPr>
+              <w:pStyle w:val="bp"/>
+              <w:spacing w:before="0" w:after="0"/>
+              <w:rPr>
+                <w:noProof/>
+                <w:lang w:val="en-AU" w:eastAsia="en-AU"/>
+              </w:rPr>
+            </w:pPr>
+            <w:r>
+              <w:rPr>
+                <w:noProof/>
+                <w:lang w:val="en-AU" w:eastAsia="en-AU"/>
+              </w:rPr>
+              <w:t>Result</w:t>
+            </w:r>
           </w:p>
         </w:tc>
       </w:tr>
       <w:tr>
         <w:tc>
           <w:tcPr>
-            <w:tcW w:w="4392" w:type="dxa"/>
+            <w:tcW w:w="3294" w:type="dxa"/>
           </w:tcPr>
           <w:p>
             <w:pPr>
               <w:pStyle w:val="bp"/>
               <w:spacing w:before="0" w:after="0"/>
               <w:rPr>
-                <w:rFonts w:ascii="Arial" w:hAnsi="Arial"/>
-                <w:sz w:val="24"/>
-                <w:szCs w:val="24"/>
+                <w:noProof/>
+                <w:lang w:val="en-AU" w:eastAsia="en-AU"/>
               </w:rPr>
             </w:pPr>
             <w:r>
               <w:rPr>
-                <w:rFonts w:ascii="Arial" w:hAnsi="Arial"/>
-                <w:sz w:val="24"/>
-                <w:szCs w:val="24"/>
-              </w:rPr>
-              <w:t>All methods could be working correctly however the output of the information to the screen could be incorrect</w:t>
+                <w:noProof/>
+                <w:lang w:val="en-AU" w:eastAsia="en-AU"/>
+              </w:rPr>
+              <w:t xml:space="preserve">When doing an intergration test on game.playRound() it </w:t>
+            </w:r>
+            <w:r>
+              <w:rPr>
+                <w:noProof/>
+                <w:lang w:val="en-AU" w:eastAsia="en-AU"/>
+              </w:rPr>
+              <w:t>will calculate the winnings correctly</w:t>
+            </w:r>
+            <w:r>
+              <w:rPr>
+                <w:noProof/>
+                <w:lang w:val="en-AU" w:eastAsia="en-AU"/>
+              </w:rPr>
+              <w:t xml:space="preserve"> </w:t>
             </w:r>
           </w:p>
         </w:tc>
         <w:tc>
           <w:tcPr>
-            <w:tcW w:w="4392" w:type="dxa"/>
+            <w:tcW w:w="3294" w:type="dxa"/>
           </w:tcPr>
           <w:p>
             <w:pPr>
               <w:pStyle w:val="bp"/>
               <w:spacing w:before="0" w:after="0"/>
               <w:rPr>
-                <w:rFonts w:ascii="Arial" w:hAnsi="Arial"/>
-                <w:sz w:val="24"/>
-                <w:szCs w:val="24"/>
+                <w:noProof/>
+                <w:lang w:val="en-AU" w:eastAsia="en-AU"/>
               </w:rPr>
             </w:pPr>
+            <w:r>
+              <w:rPr>
+                <w:noProof/>
+                <w:lang w:val="en-AU" w:eastAsia="en-AU"/>
+              </w:rPr>
+              <w:t xml:space="preserve">Player.getBalance() after game.playRound() </w:t>
+            </w:r>
+            <w:r>
+              <w:rPr>
+                <w:noProof/>
+                <w:lang w:val="en-AU" w:eastAsia="en-AU"/>
+              </w:rPr>
+              <w:t>provides the correct amount</w:t>
+            </w:r>
           </w:p>
         </w:tc>
         <w:tc>
           <w:tcPr>
-            <w:tcW w:w="4392" w:type="dxa"/>
+            <w:tcW w:w="3294" w:type="dxa"/>
           </w:tcPr>
           <w:p>
             <w:pPr>
               <w:pStyle w:val="bp"/>
               <w:spacing w:before="0" w:after="0"/>
               <w:rPr>
-                <w:rFonts w:ascii="Arial" w:hAnsi="Arial"/>
-                <w:sz w:val="24"/>
-                <w:szCs w:val="24"/>
+                <w:noProof/>
+                <w:lang w:val="en-AU" w:eastAsia="en-AU"/>
               </w:rPr>
             </w:pPr>
+            <w:r>
+              <w:rPr>
+                <w:noProof/>
+                <w:lang w:val="en-AU" w:eastAsia="en-AU"/>
+              </w:rPr>
+              <w:pict>
+                <v:shape id="_x0000_i1072" type="#_x0000_t75" style="width:309pt;height:62.25pt;visibility:visible;mso-wrap-style:square">
+                  <v:imagedata r:id="rId25" o:title=""/>
+                </v:shape>
+              </w:pict>
+            </w:r>
+          </w:p>
+        </w:tc>
+        <w:tc>
+          <w:tcPr>
+            <w:tcW w:w="3294" w:type="dxa"/>
+          </w:tcPr>
+          <w:p>
+            <w:pPr>
+              <w:pStyle w:val="bp"/>
+              <w:spacing w:before="0" w:after="0"/>
+              <w:rPr>
+                <w:noProof/>
+                <w:lang w:val="en-AU" w:eastAsia="en-AU"/>
+              </w:rPr>
+            </w:pPr>
+            <w:r>
+              <w:rPr>
+                <w:noProof/>
+                <w:lang w:val="en-AU" w:eastAsia="en-AU"/>
+              </w:rPr>
+              <w:t>pass</w:t>
+            </w:r>
           </w:p>
         </w:tc>
       </w:tr>
@@ -573,9 +2269,11 @@
         <w:pStyle w:val="bp"/>
         <w:spacing w:before="0" w:after="0"/>
         <w:rPr>
-          <w:rFonts w:ascii="Arial" w:hAnsi="Arial"/>
-          <w:sz w:val="24"/>
-          <w:szCs w:val="24"/>
+          <w:rFonts w:ascii="Arial" w:hAnsi="Arial" w:cs="Arial"/>
+          <w:noProof/>
+          <w:sz w:val="24"/>
+          <w:szCs w:val="24"/>
+          <w:lang w:val="en-AU" w:eastAsia="en-AU"/>
         </w:rPr>
       </w:pPr>
     </w:p>
@@ -584,18 +2282,34 @@
         <w:pStyle w:val="bp"/>
         <w:spacing w:before="0" w:after="0"/>
         <w:rPr>
-          <w:rFonts w:ascii="Arial" w:hAnsi="Arial"/>
-          <w:sz w:val="20"/>
-        </w:rPr>
-      </w:pPr>
+          <w:rFonts w:ascii="Arial" w:hAnsi="Arial" w:cs="Arial"/>
+          <w:noProof/>
+          <w:sz w:val="24"/>
+          <w:szCs w:val="24"/>
+          <w:lang w:val="en-AU" w:eastAsia="en-AU"/>
+        </w:rPr>
+      </w:pPr>
+      <w:r>
+        <w:rPr>
+          <w:rFonts w:ascii="Arial" w:hAnsi="Arial" w:cs="Arial"/>
+          <w:noProof/>
+          <w:sz w:val="24"/>
+          <w:szCs w:val="24"/>
+          <w:lang w:val="en-AU" w:eastAsia="en-AU"/>
+        </w:rPr>
+        <w:t>Going back and checking the unit testing I did on game.testPlayRound() I realised that my calculation was incorrect but this test has now been updated.</w:t>
+      </w:r>
     </w:p>
     <w:p>
       <w:pPr>
         <w:pStyle w:val="bp"/>
         <w:spacing w:before="0" w:after="0"/>
         <w:rPr>
-          <w:rFonts w:ascii="Arial" w:hAnsi="Arial"/>
-          <w:sz w:val="20"/>
+          <w:rFonts w:ascii="Arial" w:hAnsi="Arial" w:cs="Arial"/>
+          <w:noProof/>
+          <w:sz w:val="24"/>
+          <w:szCs w:val="24"/>
+          <w:lang w:val="en-AU" w:eastAsia="en-AU"/>
         </w:rPr>
       </w:pPr>
     </w:p>
@@ -604,18 +2318,30 @@
         <w:pStyle w:val="bp"/>
         <w:spacing w:before="0" w:after="0"/>
         <w:rPr>
-          <w:rFonts w:ascii="Arial" w:hAnsi="Arial"/>
-          <w:b/>
-          <w:color w:val="0000FF"/>
-          <w:sz w:val="24"/>
-          <w:szCs w:val="24"/>
-        </w:rPr>
-      </w:pPr>
+          <w:rFonts w:ascii="Arial" w:hAnsi="Arial" w:cs="Arial"/>
+          <w:noProof/>
+          <w:sz w:val="24"/>
+          <w:szCs w:val="24"/>
+          <w:lang w:val="en-AU" w:eastAsia="en-AU"/>
+        </w:rPr>
+      </w:pPr>
+      <w:r>
+        <w:rPr>
+          <w:rFonts w:ascii="Arial" w:hAnsi="Arial" w:cs="Arial"/>
+          <w:noProof/>
+          <w:sz w:val="24"/>
+          <w:szCs w:val="24"/>
+          <w:lang w:val="en-AU" w:eastAsia="en-AU"/>
+        </w:rPr>
+        <w:t>The bug has now been resolved.</w:t>
+      </w:r>
+      <w:bookmarkStart w:id="0" w:name="_GoBack"/>
+      <w:bookmarkEnd w:id="0"/>
     </w:p>
     <w:sectPr>
-      <w:headerReference w:type="default" r:id="rId8"/>
-      <w:footerReference w:type="even" r:id="rId9"/>
-      <w:footerReference w:type="default" r:id="rId10"/>
+      <w:headerReference w:type="default" r:id="rId26"/>
+      <w:footerReference w:type="even" r:id="rId27"/>
+      <w:footerReference w:type="default" r:id="rId28"/>
       <w:type w:val="continuous"/>
       <w:pgSz w:w="15840" w:h="12240" w:orient="landscape" w:code="1"/>
       <w:pgMar w:top="1440" w:right="1440" w:bottom="1440" w:left="1440" w:header="720" w:footer="720" w:gutter="0"/>
@@ -734,7 +2460,7 @@
         <w:noProof/>
         <w:sz w:val="20"/>
       </w:rPr>
-      <w:t>1</w:t>
+      <w:t>4</w:t>
     </w:r>
     <w:r>
       <w:rPr>
@@ -771,7 +2497,7 @@
         <w:noProof/>
         <w:sz w:val="20"/>
       </w:rPr>
-      <w:t>1</w:t>
+      <w:t>6</w:t>
     </w:r>
     <w:r>
       <w:rPr>

</xml_diff>